<commit_message>
FInished the boss Ideas
</commit_message>
<xml_diff>
--- a/AMES Project Doc.docx
+++ b/AMES Project Doc.docx
@@ -186,16 +186,31 @@
         <w:t xml:space="preserve">bandoned </w:t>
       </w:r>
       <w:r>
-        <w:t>W</w:t>
-      </w:r>
-      <w:r>
-        <w:t xml:space="preserve">orkshop, </w:t>
-      </w:r>
-      <w:r>
-        <w:t xml:space="preserve">Town of Luciana, and </w:t>
-      </w:r>
-      <w:r>
-        <w:t>the Mask Shrine.</w:t>
+        <w:t>Factory</w:t>
+      </w:r>
+      <w:r>
+        <w:t xml:space="preserve"> (Level 1)</w:t>
+      </w:r>
+      <w:r>
+        <w:t xml:space="preserve">, </w:t>
+      </w:r>
+      <w:r>
+        <w:t>Town of Luciana</w:t>
+      </w:r>
+      <w:r>
+        <w:t xml:space="preserve"> (Level 2)</w:t>
+      </w:r>
+      <w:r>
+        <w:t xml:space="preserve">, and </w:t>
+      </w:r>
+      <w:r>
+        <w:t>the Mask Shrine</w:t>
+      </w:r>
+      <w:r>
+        <w:t xml:space="preserve"> (Level 3)</w:t>
+      </w:r>
+      <w:r>
+        <w:t>.</w:t>
       </w:r>
     </w:p>
     <w:p>
@@ -381,109 +396,109 @@
         <w:t xml:space="preserve"> and </w:t>
       </w:r>
       <w:r>
-        <w:t xml:space="preserve">the masks give you abilities to use on your scythe </w:t>
+        <w:t xml:space="preserve">the masks give </w:t>
+      </w:r>
+      <w:r>
+        <w:t>the player</w:t>
+      </w:r>
+      <w:r>
+        <w:t xml:space="preserve"> abilities to use on your scythe</w:t>
+      </w:r>
+      <w:r>
+        <w:t xml:space="preserve">. </w:t>
       </w:r>
       <w:r>
         <w:t>The mask abilities are as follows:</w:t>
       </w:r>
       <w:r>
-        <w:t xml:space="preserve"> The first </w:t>
-      </w:r>
-      <w:r>
-        <w:t>mask</w:t>
-      </w:r>
-      <w:r>
-        <w:t xml:space="preserve"> that you </w:t>
-      </w:r>
-      <w:r>
-        <w:t>collect from a boss</w:t>
-      </w:r>
-      <w:r>
         <w:t xml:space="preserve"> </w:t>
       </w:r>
       <w:r>
-        <w:t>lets y</w:t>
-      </w:r>
-      <w:r>
-        <w:t>ou throw your scythe like a boomerang</w:t>
+        <w:t>The first</w:t>
+      </w:r>
+      <w:r>
+        <w:t xml:space="preserve"> mask</w:t>
+      </w:r>
+      <w:r>
+        <w:t xml:space="preserve"> you collect</w:t>
       </w:r>
       <w:r>
         <w:t xml:space="preserve"> </w:t>
       </w:r>
       <w:r>
-        <w:t>wi</w:t>
-      </w:r>
-      <w:r>
-        <w:t>thout</w:t>
-      </w:r>
-      <w:r>
-        <w:t xml:space="preserve"> a</w:t>
+        <w:t>after</w:t>
+      </w:r>
+      <w:r>
+        <w:t xml:space="preserve"> defeating the first </w:t>
+      </w:r>
+      <w:r>
+        <w:t>boss allows the</w:t>
+      </w:r>
+      <w:r>
+        <w:t xml:space="preserve"> player</w:t>
       </w:r>
       <w:r>
         <w:t xml:space="preserve"> </w:t>
       </w:r>
       <w:r>
-        <w:t>cooldown,</w:t>
-      </w:r>
-      <w:r>
-        <w:t xml:space="preserve"> but the scythe will have reduced </w:t>
-      </w:r>
-      <w:r>
-        <w:t>damage,</w:t>
+        <w:t>to do</w:t>
+      </w:r>
+      <w:r>
+        <w:t xml:space="preserve"> multiple swipes</w:t>
+      </w:r>
+      <w:r>
+        <w:t xml:space="preserve"> in quick succession, with a</w:t>
+      </w:r>
+      <w:r>
+        <w:t xml:space="preserve"> 15 second</w:t>
+      </w:r>
+      <w:r>
+        <w:t xml:space="preserve"> cooldown</w:t>
+      </w:r>
+      <w:r>
+        <w:t xml:space="preserve">. </w:t>
+      </w:r>
+      <w:r>
+        <w:t xml:space="preserve">The </w:t>
+      </w:r>
+      <w:r>
+        <w:t xml:space="preserve">second </w:t>
+      </w:r>
+      <w:r>
+        <w:t xml:space="preserve">mask </w:t>
+      </w:r>
+      <w:r>
+        <w:t xml:space="preserve">is going to let the </w:t>
+      </w:r>
+      <w:r>
+        <w:t>player</w:t>
+      </w:r>
+      <w:r>
+        <w:t xml:space="preserve"> do a</w:t>
+      </w:r>
+      <w:r>
+        <w:t xml:space="preserve"> massive</w:t>
+      </w:r>
+      <w:r>
+        <w:t xml:space="preserve"> 36</w:t>
+      </w:r>
+      <w:r>
+        <w:t xml:space="preserve">0 slash area of effect that does a lot of damage but with the caveat that the ability </w:t>
+      </w:r>
+      <w:r>
+        <w:t xml:space="preserve">takes a second to </w:t>
+      </w:r>
+      <w:r>
+        <w:t xml:space="preserve">windup </w:t>
+      </w:r>
+      <w:r>
+        <w:t>and slows the player down.</w:t>
+      </w:r>
+      <w:r>
+        <w:t xml:space="preserve"> The third mask that you collect from a boss lets you throw your scythe like a boomerang without a cooldown, but the scythe will have reduced damage, so the player doesn’t rely on it. </w:t>
       </w:r>
       <w:r>
         <w:t xml:space="preserve"> </w:t>
-      </w:r>
-      <w:r>
-        <w:t>so the player doesn’t rely on it</w:t>
-      </w:r>
-      <w:r>
-        <w:t>. The second mask</w:t>
-      </w:r>
-      <w:r>
-        <w:t xml:space="preserve"> you collect</w:t>
-      </w:r>
-      <w:r>
-        <w:t xml:space="preserve"> will let the player</w:t>
-      </w:r>
-      <w:r>
-        <w:t xml:space="preserve"> do multiple swipes</w:t>
-      </w:r>
-      <w:r>
-        <w:t xml:space="preserve"> in quick succession, with a</w:t>
-      </w:r>
-      <w:r>
-        <w:t xml:space="preserve"> 15 second</w:t>
-      </w:r>
-      <w:r>
-        <w:t xml:space="preserve"> cooldown</w:t>
-      </w:r>
-      <w:r>
-        <w:t xml:space="preserve">. </w:t>
-      </w:r>
-      <w:r>
-        <w:t xml:space="preserve">The third mask </w:t>
-      </w:r>
-      <w:r>
-        <w:t xml:space="preserve">is going to let the </w:t>
-      </w:r>
-      <w:r>
-        <w:t>player</w:t>
-      </w:r>
-      <w:r>
-        <w:t xml:space="preserve"> do a</w:t>
-      </w:r>
-      <w:r>
-        <w:t xml:space="preserve"> massive</w:t>
-      </w:r>
-      <w:r>
-        <w:t xml:space="preserve"> 36</w:t>
-      </w:r>
-      <w:r>
-        <w:t xml:space="preserve">0 slash area of effect that does a lot of damage but with the caveat that the ability </w:t>
-      </w:r>
-      <w:r>
-        <w:t xml:space="preserve">takes a second to do and slows the player down. </w:t>
       </w:r>
       <w:r>
         <w:t xml:space="preserve">The mask in the very beginning of the game allows the player to </w:t>
@@ -551,6 +566,20 @@
         <w:ind w:left="720"/>
       </w:pPr>
       <w:r>
+        <w:t>1</w:t>
+      </w:r>
+      <w:r>
+        <w:t>0000</w:t>
+      </w:r>
+      <w:r>
+        <w:t>HP</w:t>
+      </w:r>
+    </w:p>
+    <w:p>
+      <w:pPr>
+        <w:ind w:left="720"/>
+      </w:pPr>
+      <w:r>
         <w:t>This is the</w:t>
       </w:r>
       <w:r>
@@ -572,9 +601,6 @@
         <w:t>serpent</w:t>
       </w:r>
       <w:r>
-        <w:t>’s</w:t>
-      </w:r>
-      <w:r>
         <w:t xml:space="preserve"> </w:t>
       </w:r>
       <w:r>
@@ -584,10 +610,13 @@
         <w:t xml:space="preserve">and its </w:t>
       </w:r>
       <w:r>
-        <w:t xml:space="preserve">attacks would be relatively </w:t>
-      </w:r>
-      <w:r>
-        <w:t>quick b</w:t>
+        <w:t xml:space="preserve">attacks would be </w:t>
+      </w:r>
+      <w:r>
+        <w:t>quick</w:t>
+      </w:r>
+      <w:r>
+        <w:t xml:space="preserve"> b</w:t>
       </w:r>
       <w:r>
         <w:t xml:space="preserve">ut </w:t>
@@ -626,7 +655,24 @@
         <w:t xml:space="preserve"> so the player has a lot of punish windows</w:t>
       </w:r>
       <w:r>
-        <w:t xml:space="preserve">, but in its second phase the </w:t>
+        <w:t>.</w:t>
+      </w:r>
+    </w:p>
+    <w:p>
+      <w:pPr>
+        <w:ind w:left="720"/>
+      </w:pPr>
+      <w:r>
+        <w:t>In</w:t>
+      </w:r>
+      <w:r>
+        <w:t xml:space="preserve"> its second phase</w:t>
+      </w:r>
+      <w:r>
+        <w:t xml:space="preserve"> (40% HP left) </w:t>
+      </w:r>
+      <w:r>
+        <w:t xml:space="preserve"> the </w:t>
       </w:r>
       <w:r>
         <w:t>gameplay</w:t>
@@ -668,7 +714,10 @@
         <w:t xml:space="preserve">windows </w:t>
       </w:r>
       <w:r>
-        <w:t>on the snake</w:t>
+        <w:t>on the s</w:t>
+      </w:r>
+      <w:r>
+        <w:t>erpent</w:t>
       </w:r>
       <w:r>
         <w:t>. T</w:t>
@@ -695,7 +744,13 @@
         <w:t xml:space="preserve">also </w:t>
       </w:r>
       <w:r>
-        <w:t xml:space="preserve">allows the snake to </w:t>
+        <w:t>allows the s</w:t>
+      </w:r>
+      <w:r>
+        <w:t>erpent</w:t>
+      </w:r>
+      <w:r>
+        <w:t xml:space="preserve"> to </w:t>
       </w:r>
       <w:r>
         <w:t xml:space="preserve">do </w:t>
@@ -743,7 +798,15 @@
         <w:t>player gets some free hits in.</w:t>
       </w:r>
       <w:r>
-        <w:t xml:space="preserve"> This </w:t>
+        <w:t xml:space="preserve"> </w:t>
+      </w:r>
+    </w:p>
+    <w:p>
+      <w:pPr>
+        <w:ind w:left="720"/>
+      </w:pPr>
+      <w:r>
+        <w:t xml:space="preserve">This </w:t>
       </w:r>
       <w:r>
         <w:t>boss’s mask gives the player a</w:t>
@@ -755,23 +818,642 @@
         <w:t xml:space="preserve"> ability that lets them </w:t>
       </w:r>
       <w:r>
-        <w:t>swipe multiple times in quick succession.</w:t>
+        <w:t>swipe multiple times in quick succession</w:t>
+      </w:r>
+      <w:r>
+        <w:t xml:space="preserve">, with a cooldown of </w:t>
+      </w:r>
+      <w:r>
+        <w:t>15</w:t>
+      </w:r>
+      <w:r>
+        <w:t xml:space="preserve"> seconds</w:t>
+      </w:r>
+      <w:r>
+        <w:t>.</w:t>
+      </w:r>
+    </w:p>
+    <w:p>
+      <w:r>
+        <w:lastRenderedPageBreak/>
+        <w:t>The</w:t>
+      </w:r>
+      <w:r>
+        <w:t xml:space="preserve"> </w:t>
+      </w:r>
+      <w:r>
+        <w:t>Wendigo Swordsman</w:t>
+      </w:r>
+      <w:r>
+        <w:t>:</w:t>
+      </w:r>
+    </w:p>
+    <w:p>
+      <w:r>
+        <w:t>2</w:t>
+      </w:r>
+      <w:r>
+        <w:t>2500</w:t>
+      </w:r>
+      <w:r>
+        <w:t>HP</w:t>
+      </w:r>
+    </w:p>
+    <w:p>
+      <w:r>
+        <w:t xml:space="preserve">This is the second boss that </w:t>
+      </w:r>
+      <w:r>
+        <w:t>the player</w:t>
+      </w:r>
+      <w:r>
+        <w:t xml:space="preserve"> face</w:t>
+      </w:r>
+      <w:r>
+        <w:t>s.</w:t>
+      </w:r>
+      <w:r>
+        <w:t xml:space="preserve"> The wendigo </w:t>
+      </w:r>
+      <w:r>
+        <w:t xml:space="preserve">can chase the </w:t>
+      </w:r>
+      <w:r>
+        <w:t>player,</w:t>
+      </w:r>
+      <w:r>
+        <w:t xml:space="preserve"> but the wendigo is rather slow with its movement because </w:t>
+      </w:r>
+      <w:r>
+        <w:t>it’s</w:t>
+      </w:r>
+      <w:r>
+        <w:t xml:space="preserve"> holding a </w:t>
+      </w:r>
+      <w:r>
+        <w:t xml:space="preserve">great </w:t>
+      </w:r>
+      <w:r>
+        <w:t>sword,</w:t>
+      </w:r>
+      <w:r>
+        <w:t xml:space="preserve"> so it walk</w:t>
+      </w:r>
+      <w:r>
+        <w:t>s</w:t>
+      </w:r>
+      <w:r>
+        <w:t xml:space="preserve"> slowly towards the player</w:t>
+      </w:r>
+      <w:r>
+        <w:t xml:space="preserve">. </w:t>
+      </w:r>
+      <w:r>
+        <w:t>Th</w:t>
+      </w:r>
+      <w:r>
+        <w:t>is boss’</w:t>
+      </w:r>
+      <w:r>
+        <w:t>s</w:t>
+      </w:r>
+      <w:r>
+        <w:t xml:space="preserve"> first phase</w:t>
+      </w:r>
+      <w:r>
+        <w:t xml:space="preserve"> consists of the wendigo </w:t>
+      </w:r>
+      <w:r>
+        <w:t>slashing the great sword at the player</w:t>
+      </w:r>
+      <w:r>
+        <w:t xml:space="preserve">, if the player gets </w:t>
+      </w:r>
+      <w:r>
+        <w:t>hi</w:t>
+      </w:r>
+      <w:r>
+        <w:t>t</w:t>
+      </w:r>
+      <w:r>
+        <w:t xml:space="preserve">, </w:t>
+      </w:r>
+      <w:r>
+        <w:t>the player gets a lar</w:t>
+      </w:r>
+      <w:r>
+        <w:t>ge</w:t>
+      </w:r>
+      <w:r>
+        <w:t xml:space="preserve"> chunk of their health taken </w:t>
+      </w:r>
+      <w:r>
+        <w:t>but this</w:t>
+      </w:r>
+      <w:r>
+        <w:t xml:space="preserve"> b</w:t>
+      </w:r>
+      <w:r>
+        <w:t xml:space="preserve">oss is </w:t>
+      </w:r>
+      <w:r>
+        <w:t>slow</w:t>
+      </w:r>
+      <w:r>
+        <w:t xml:space="preserve"> with its attacks and the player can easily tell when the attack is coming. </w:t>
+      </w:r>
+    </w:p>
+    <w:p>
+      <w:r>
+        <w:t>The second phase</w:t>
+      </w:r>
+      <w:r>
+        <w:t xml:space="preserve"> (60% of HP left)</w:t>
+      </w:r>
+      <w:r>
+        <w:t xml:space="preserve"> </w:t>
+      </w:r>
+      <w:r>
+        <w:t xml:space="preserve">makes the </w:t>
+      </w:r>
+      <w:r>
+        <w:t>mask on</w:t>
+      </w:r>
+      <w:r>
+        <w:t xml:space="preserve"> the</w:t>
+      </w:r>
+      <w:r>
+        <w:t xml:space="preserve"> </w:t>
+      </w:r>
+      <w:r>
+        <w:t>wendigo</w:t>
+      </w:r>
+      <w:r>
+        <w:t xml:space="preserve"> activate and </w:t>
+      </w:r>
+      <w:r>
+        <w:t xml:space="preserve">the second phase would </w:t>
+      </w:r>
+      <w:r>
+        <w:t>open</w:t>
+      </w:r>
+      <w:r>
+        <w:t xml:space="preserve"> with </w:t>
+      </w:r>
+      <w:r>
+        <w:t>an</w:t>
+      </w:r>
+      <w:r>
+        <w:t xml:space="preserve"> </w:t>
+      </w:r>
+      <w:r>
+        <w:t xml:space="preserve">ability </w:t>
+      </w:r>
+      <w:r>
+        <w:t xml:space="preserve">that </w:t>
+      </w:r>
+      <w:r>
+        <w:t>lets the wendigo mak</w:t>
+      </w:r>
+      <w:r>
+        <w:t xml:space="preserve">e a </w:t>
+      </w:r>
+      <w:r>
+        <w:t xml:space="preserve">black </w:t>
+      </w:r>
+      <w:r>
+        <w:t>clone of its sword</w:t>
+      </w:r>
+      <w:r>
+        <w:t xml:space="preserve"> letting it dual wield two </w:t>
+      </w:r>
+      <w:r>
+        <w:t xml:space="preserve">great swords. The fight should </w:t>
+      </w:r>
+      <w:r>
+        <w:t>ramp</w:t>
+      </w:r>
+      <w:r>
+        <w:t xml:space="preserve"> up its pace </w:t>
+      </w:r>
+      <w:r>
+        <w:t xml:space="preserve">with the boss now </w:t>
+      </w:r>
+      <w:r>
+        <w:t xml:space="preserve">having </w:t>
+      </w:r>
+      <w:r>
+        <w:t xml:space="preserve">2 </w:t>
+      </w:r>
+      <w:r>
+        <w:t>new attack</w:t>
+      </w:r>
+      <w:r>
+        <w:t>s</w:t>
+      </w:r>
+      <w:r>
+        <w:t xml:space="preserve"> that lets it </w:t>
+      </w:r>
+      <w:r>
+        <w:t xml:space="preserve">able to do </w:t>
+      </w:r>
+      <w:r>
+        <w:t xml:space="preserve">a </w:t>
+      </w:r>
+      <w:r>
+        <w:t>long combo</w:t>
+      </w:r>
+      <w:r>
+        <w:t>, after the combo</w:t>
+      </w:r>
+      <w:r>
+        <w:t>,</w:t>
+      </w:r>
+      <w:r>
+        <w:t xml:space="preserve"> the boss</w:t>
+      </w:r>
+      <w:r>
+        <w:t xml:space="preserve"> recovers </w:t>
+      </w:r>
+      <w:r>
+        <w:t xml:space="preserve">for a couple of seconds to let the player get a few hits </w:t>
+      </w:r>
+      <w:r>
+        <w:t>in.</w:t>
+      </w:r>
+    </w:p>
+    <w:p>
+      <w:r>
+        <w:t xml:space="preserve"> </w:t>
+      </w:r>
+      <w:r>
+        <w:t xml:space="preserve">The mask that this boss drops lets the player do a </w:t>
+      </w:r>
+      <w:r>
+        <w:t xml:space="preserve">large </w:t>
+      </w:r>
+      <w:r>
+        <w:t xml:space="preserve">360 slash area of effect attack that deals a lot of damage but has a </w:t>
+      </w:r>
+      <w:r>
+        <w:t>windup and</w:t>
+      </w:r>
+      <w:r>
+        <w:t xml:space="preserve"> slows the player down and it</w:t>
+      </w:r>
+      <w:r>
+        <w:t xml:space="preserve"> has a cooldown of </w:t>
+      </w:r>
+      <w:r>
+        <w:t>30 seconds.</w:t>
+      </w:r>
+      <w:r>
+        <w:t xml:space="preserve"> </w:t>
       </w:r>
     </w:p>
     <w:p/>
     <w:p>
       <w:r>
-        <w:t xml:space="preserve">              </w:t>
+        <w:t>Vladimire, The Elder Reaper</w:t>
+      </w:r>
+      <w:r>
+        <w:t>:</w:t>
+      </w:r>
+    </w:p>
+    <w:p>
+      <w:r>
+        <w:t>9000</w:t>
+      </w:r>
+      <w:r>
+        <w:t>HP</w:t>
+      </w:r>
+    </w:p>
+    <w:p>
+      <w:r>
+        <w:t xml:space="preserve">This is the </w:t>
+      </w:r>
+      <w:r>
+        <w:t>t</w:t>
+      </w:r>
+      <w:r>
+        <w:t xml:space="preserve">hird </w:t>
+      </w:r>
+      <w:r>
+        <w:t>b</w:t>
+      </w:r>
+      <w:r>
+        <w:t xml:space="preserve">oss and </w:t>
+      </w:r>
+      <w:r>
+        <w:t xml:space="preserve">technically </w:t>
+      </w:r>
+      <w:r>
+        <w:t>“</w:t>
+      </w:r>
+      <w:r>
+        <w:t xml:space="preserve">the final </w:t>
+      </w:r>
+      <w:r>
+        <w:t>boss</w:t>
+      </w:r>
+      <w:r>
+        <w:t>”</w:t>
+      </w:r>
+      <w:r>
+        <w:t>;</w:t>
+      </w:r>
+      <w:r>
+        <w:t xml:space="preserve"> this boss only has one phase</w:t>
+      </w:r>
+      <w:r>
+        <w:t xml:space="preserve">. </w:t>
+      </w:r>
+      <w:r>
+        <w:t>Valdimire’s</w:t>
+      </w:r>
+      <w:r>
+        <w:t xml:space="preserve"> design should look </w:t>
+      </w:r>
+      <w:r>
+        <w:t>like</w:t>
+      </w:r>
+      <w:r>
+        <w:t xml:space="preserve"> the grim reaper’s design </w:t>
+      </w:r>
+      <w:r>
+        <w:t xml:space="preserve">(the player) </w:t>
+      </w:r>
+      <w:r>
+        <w:t>but with a red color scheme and a</w:t>
+      </w:r>
+      <w:r>
+        <w:t xml:space="preserve"> much rougher design. </w:t>
+      </w:r>
+      <w:r>
+        <w:t>Th</w:t>
+      </w:r>
+      <w:r>
+        <w:t>is</w:t>
+      </w:r>
+      <w:r>
+        <w:t xml:space="preserve"> boss should have </w:t>
+      </w:r>
+      <w:r>
+        <w:t>quick</w:t>
+      </w:r>
+      <w:r>
+        <w:t xml:space="preserve"> attacks with less </w:t>
+      </w:r>
+      <w:r>
+        <w:t>time to punish than any other bo</w:t>
+      </w:r>
+      <w:r>
+        <w:t xml:space="preserve">ss and the weapon this boss is wielding is </w:t>
+      </w:r>
+      <w:r>
+        <w:t>a large rustic</w:t>
+      </w:r>
+      <w:r>
+        <w:t xml:space="preserve"> scythe. While this bo</w:t>
+      </w:r>
+      <w:r>
+        <w:t xml:space="preserve">ss </w:t>
+      </w:r>
+      <w:r>
+        <w:t>does not</w:t>
+      </w:r>
+      <w:r>
+        <w:t xml:space="preserve"> have a lot of health</w:t>
+      </w:r>
+      <w:r>
+        <w:t xml:space="preserve">, this boss can move around a whole lot </w:t>
+      </w:r>
+      <w:r>
+        <w:t xml:space="preserve">+ </w:t>
+      </w:r>
+      <w:r>
+        <w:t xml:space="preserve">he can throw his scythe at you like a boomerang if </w:t>
+      </w:r>
+      <w:r>
+        <w:t>you are</w:t>
+      </w:r>
+      <w:r>
+        <w:t xml:space="preserve"> too far from his position.</w:t>
+      </w:r>
+    </w:p>
+    <w:p>
+      <w:r>
+        <w:t xml:space="preserve">The mask that this boss drops allows the player to throw their scythe like a boomerang without </w:t>
+      </w:r>
+      <w:r>
+        <w:t>a cooldown but doesn’t do as much damage as doing a normal melee attack</w:t>
+      </w:r>
+      <w:r>
+        <w:t>.</w:t>
+      </w:r>
+    </w:p>
+    <w:p/>
+    <w:p/>
+    <w:p/>
+    <w:p/>
+    <w:p/>
+    <w:p>
+      <w:r>
+        <w:t xml:space="preserve">Vladimire, </w:t>
+      </w:r>
+      <w:r>
+        <w:t xml:space="preserve">The </w:t>
+      </w:r>
+      <w:r>
+        <w:t>Maskless Deity</w:t>
+      </w:r>
+      <w:r>
+        <w:t>:</w:t>
+      </w:r>
+    </w:p>
+    <w:p>
+      <w:r>
+        <w:t>20000</w:t>
+      </w:r>
+      <w:r>
+        <w:t>HP</w:t>
+      </w:r>
+    </w:p>
+    <w:p>
+      <w:r>
+        <w:t xml:space="preserve">This is </w:t>
+      </w:r>
+      <w:r>
+        <w:t>the same boss as before but with a separate health bar</w:t>
       </w:r>
       <w:r>
         <w:t xml:space="preserve"> </w:t>
       </w:r>
-    </w:p>
-    <w:p>
-      <w:pPr>
-        <w:ind w:left="720"/>
-      </w:pPr>
-    </w:p>
+      <w:r>
+        <w:t xml:space="preserve">and a different design </w:t>
+      </w:r>
+      <w:r>
+        <w:t>and would have three phases</w:t>
+      </w:r>
+      <w:r>
+        <w:t>. In phase one</w:t>
+      </w:r>
+      <w:r>
+        <w:t xml:space="preserve">, Vladimire should be </w:t>
+      </w:r>
+      <w:r>
+        <w:t xml:space="preserve">the same but </w:t>
+      </w:r>
+      <w:r>
+        <w:t>half as quick</w:t>
+      </w:r>
+      <w:r>
+        <w:t xml:space="preserve"> </w:t>
+      </w:r>
+      <w:r>
+        <w:t xml:space="preserve">and </w:t>
+      </w:r>
+      <w:r>
+        <w:t>have slower attacks.</w:t>
+      </w:r>
+      <w:r>
+        <w:t xml:space="preserve"> </w:t>
+      </w:r>
+    </w:p>
+    <w:p>
+      <w:r>
+        <w:t>In his second phase (</w:t>
+      </w:r>
+      <w:r>
+        <w:t>75% of HP left)</w:t>
+      </w:r>
+      <w:r>
+        <w:t>, Vladimire</w:t>
+      </w:r>
+      <w:r>
+        <w:t xml:space="preserve"> is faster,</w:t>
+      </w:r>
+      <w:r>
+        <w:t xml:space="preserve"> gets one new attack that allows him to </w:t>
+      </w:r>
+      <w:r>
+        <w:t xml:space="preserve">spin towards you at </w:t>
+      </w:r>
+      <w:r>
+        <w:t xml:space="preserve">a </w:t>
+      </w:r>
+      <w:r>
+        <w:t>super quick speed and</w:t>
+      </w:r>
+      <w:r>
+        <w:t xml:space="preserve"> gains the ability to make </w:t>
+      </w:r>
+      <w:r>
+        <w:t>a clone of himself that</w:t>
+      </w:r>
+      <w:r>
+        <w:t xml:space="preserve"> dashes towards the player and attacks you but disappears after that</w:t>
+      </w:r>
+      <w:r>
+        <w:t>.</w:t>
+      </w:r>
+      <w:r>
+        <w:t xml:space="preserve"> But aside from that he has the same attacks as phase one but he </w:t>
+      </w:r>
+      <w:r>
+        <w:t>does attacks more often and (of course) he’s quicker</w:t>
+      </w:r>
+    </w:p>
+    <w:p>
+      <w:r>
+        <w:t xml:space="preserve">In his third phase </w:t>
+      </w:r>
+      <w:r>
+        <w:t xml:space="preserve">(40% of HP left), </w:t>
+      </w:r>
+      <w:r>
+        <w:t xml:space="preserve">Vladimire </w:t>
+      </w:r>
+      <w:r>
+        <w:t xml:space="preserve">gets </w:t>
+      </w:r>
+      <w:r>
+        <w:t>one</w:t>
+      </w:r>
+      <w:r>
+        <w:t xml:space="preserve"> more attack that </w:t>
+      </w:r>
+      <w:r>
+        <w:t xml:space="preserve">lets him now </w:t>
+      </w:r>
+      <w:r>
+        <w:t xml:space="preserve">summon </w:t>
+      </w:r>
+      <w:r>
+        <w:t>three</w:t>
+      </w:r>
+      <w:r>
+        <w:t xml:space="preserve"> clones </w:t>
+      </w:r>
+      <w:r>
+        <w:t>that quickly attack but disappear after one another does their attack</w:t>
+      </w:r>
+      <w:r>
+        <w:t xml:space="preserve">. The first one </w:t>
+      </w:r>
+      <w:r>
+        <w:t xml:space="preserve">spins towards the player quickly then disappears, the next one after </w:t>
+      </w:r>
+      <w:r>
+        <w:t>that</w:t>
+      </w:r>
+      <w:r>
+        <w:t>,</w:t>
+      </w:r>
+      <w:r>
+        <w:t xml:space="preserve"> </w:t>
+      </w:r>
+      <w:r>
+        <w:t>dashes towards the player and does a quick slash then disappears</w:t>
+      </w:r>
+      <w:r>
+        <w:t xml:space="preserve">, and the last one </w:t>
+      </w:r>
+      <w:r>
+        <w:t>dashes towards the player then spins</w:t>
+      </w:r>
+      <w:r>
+        <w:t>, Vladimire stands in place during this attack so the player can get hits in if they can</w:t>
+      </w:r>
+      <w:r>
+        <w:t xml:space="preserve">. Phase 3 should </w:t>
+      </w:r>
+      <w:r>
+        <w:t>be</w:t>
+      </w:r>
+      <w:r>
+        <w:t xml:space="preserve"> the same as p</w:t>
+      </w:r>
+      <w:r>
+        <w:t xml:space="preserve">hase 2 except with that </w:t>
+      </w:r>
+      <w:r>
+        <w:t xml:space="preserve">as forementioned </w:t>
+      </w:r>
+      <w:r>
+        <w:t>new attack.</w:t>
+      </w:r>
+    </w:p>
+    <w:p/>
+    <w:p>
+      <w:r>
+        <w:t>(I will make a document next week to visualize the animations for the attacks</w:t>
+      </w:r>
+      <w:r>
+        <w:t>)</w:t>
+      </w:r>
+    </w:p>
+    <w:p/>
     <w:p>
       <w:pPr>
         <w:numPr>
@@ -784,7 +1466,6 @@
           <w:b/>
           <w:bCs/>
         </w:rPr>
-        <w:lastRenderedPageBreak/>
         <w:t>Objectives &amp; Quests</w:t>
       </w:r>
       <w:r>
@@ -823,335 +1504,7 @@
         <w:t>level.</w:t>
       </w:r>
     </w:p>
-    <w:p>
-      <w:pPr>
-        <w:numPr>
-          <w:ilvl w:val="0"/>
-          <w:numId w:val="3"/>
-        </w:numPr>
-      </w:pPr>
-      <w:r>
-        <w:rPr>
-          <w:b/>
-          <w:bCs/>
-        </w:rPr>
-        <w:t>HUD/Menu Design</w:t>
-      </w:r>
-      <w:r>
-        <w:t xml:space="preserve">: </w:t>
-      </w:r>
-    </w:p>
     <w:p/>
-    <w:p>
-      <w:pPr>
-        <w:rPr>
-          <w:b/>
-          <w:bCs/>
-        </w:rPr>
-      </w:pPr>
-      <w:r>
-        <w:rPr>
-          <w:b/>
-          <w:bCs/>
-        </w:rPr>
-        <w:t>4. Art &amp; Visual Style</w:t>
-      </w:r>
-    </w:p>
-    <w:p>
-      <w:pPr>
-        <w:numPr>
-          <w:ilvl w:val="0"/>
-          <w:numId w:val="4"/>
-        </w:numPr>
-      </w:pPr>
-      <w:r>
-        <w:rPr>
-          <w:b/>
-          <w:bCs/>
-        </w:rPr>
-        <w:t>Art Style</w:t>
-      </w:r>
-      <w:r>
-        <w:t xml:space="preserve">: Describe the visual theme of the game (e.g., low poly, realistic, </w:t>
-      </w:r>
-      <w:r>
-        <w:t>toon-</w:t>
-      </w:r>
-      <w:r>
-        <w:t>shaded, etc.).</w:t>
-      </w:r>
-    </w:p>
-    <w:p>
-      <w:pPr>
-        <w:numPr>
-          <w:ilvl w:val="0"/>
-          <w:numId w:val="4"/>
-        </w:numPr>
-      </w:pPr>
-      <w:r>
-        <w:rPr>
-          <w:b/>
-          <w:bCs/>
-        </w:rPr>
-        <w:t>Custom Assets</w:t>
-      </w:r>
-      <w:r>
-        <w:t>: List at least 8 assets you will create in Blender (e.g., character models, props, environmental objects).</w:t>
-      </w:r>
-    </w:p>
-    <w:p>
-      <w:pPr>
-        <w:rPr>
-          <w:b/>
-          <w:bCs/>
-        </w:rPr>
-      </w:pPr>
-      <w:r>
-        <w:rPr>
-          <w:b/>
-          <w:bCs/>
-        </w:rPr>
-        <w:t>5. Progression &amp; Replayability</w:t>
-      </w:r>
-    </w:p>
-    <w:p>
-      <w:pPr>
-        <w:numPr>
-          <w:ilvl w:val="0"/>
-          <w:numId w:val="5"/>
-        </w:numPr>
-      </w:pPr>
-      <w:r>
-        <w:rPr>
-          <w:b/>
-          <w:bCs/>
-        </w:rPr>
-        <w:t>Progress Saving</w:t>
-      </w:r>
-      <w:r>
-        <w:t>: Explain how the game will save player progress.</w:t>
-      </w:r>
-    </w:p>
-    <w:p>
-      <w:pPr>
-        <w:numPr>
-          <w:ilvl w:val="0"/>
-          <w:numId w:val="5"/>
-        </w:numPr>
-      </w:pPr>
-      <w:r>
-        <w:rPr>
-          <w:b/>
-          <w:bCs/>
-        </w:rPr>
-        <w:t>Replayability Features</w:t>
-      </w:r>
-      <w:r>
-        <w:t>: What features encourage players to replay the game? (</w:t>
-      </w:r>
-      <w:r>
-        <w:t>Speed</w:t>
-      </w:r>
-      <w:r>
-        <w:t xml:space="preserve"> run mode, collectibles, multiple endings, varying difficulty, player choice</w:t>
-      </w:r>
-      <w:r>
-        <w:t>, etc</w:t>
-      </w:r>
-      <w:r>
-        <w:t>)</w:t>
-      </w:r>
-    </w:p>
-    <w:p>
-      <w:pPr>
-        <w:rPr>
-          <w:b/>
-          <w:bCs/>
-        </w:rPr>
-      </w:pPr>
-      <w:r>
-        <w:rPr>
-          <w:b/>
-          <w:bCs/>
-        </w:rPr>
-        <w:t>6. UI/UX Considerations</w:t>
-      </w:r>
-    </w:p>
-    <w:p>
-      <w:pPr>
-        <w:numPr>
-          <w:ilvl w:val="0"/>
-          <w:numId w:val="6"/>
-        </w:numPr>
-      </w:pPr>
-      <w:r>
-        <w:rPr>
-          <w:b/>
-          <w:bCs/>
-        </w:rPr>
-        <w:t>Menus</w:t>
-      </w:r>
-      <w:r>
-        <w:t>: Describe the start menu, pause menu, and win screen.</w:t>
-      </w:r>
-    </w:p>
-    <w:p>
-      <w:pPr>
-        <w:numPr>
-          <w:ilvl w:val="0"/>
-          <w:numId w:val="6"/>
-        </w:numPr>
-      </w:pPr>
-      <w:r>
-        <w:rPr>
-          <w:b/>
-          <w:bCs/>
-        </w:rPr>
-        <w:t>Customization</w:t>
-      </w:r>
-      <w:r>
-        <w:t>: How will the buttons, fonts, and UI be customized to fit the game’s theme?</w:t>
-      </w:r>
-    </w:p>
-    <w:p>
-      <w:pPr>
-        <w:rPr>
-          <w:b/>
-          <w:bCs/>
-        </w:rPr>
-      </w:pPr>
-      <w:r>
-        <w:rPr>
-          <w:b/>
-          <w:bCs/>
-        </w:rPr>
-        <w:t>7. Technical Considerations</w:t>
-      </w:r>
-    </w:p>
-    <w:p>
-      <w:pPr>
-        <w:numPr>
-          <w:ilvl w:val="0"/>
-          <w:numId w:val="7"/>
-        </w:numPr>
-      </w:pPr>
-      <w:r>
-        <w:rPr>
-          <w:b/>
-          <w:bCs/>
-        </w:rPr>
-        <w:t>Controls</w:t>
-      </w:r>
-      <w:r>
-        <w:t>: List the expected control scheme (keyboard/mouse or gamepad layout</w:t>
-      </w:r>
-      <w:r>
-        <w:t>, be precise and complete!</w:t>
-      </w:r>
-      <w:r>
-        <w:t xml:space="preserve"> </w:t>
-      </w:r>
-      <w:r>
-        <w:t>“Keyboard and mouse” is not acceptable. List keys for interactions, etc.</w:t>
-      </w:r>
-      <w:r>
-        <w:t>)</w:t>
-      </w:r>
-    </w:p>
-    <w:p>
-      <w:pPr>
-        <w:numPr>
-          <w:ilvl w:val="0"/>
-          <w:numId w:val="7"/>
-        </w:numPr>
-      </w:pPr>
-      <w:r>
-        <w:rPr>
-          <w:b/>
-          <w:bCs/>
-        </w:rPr>
-        <w:t>Physics &amp; Movement</w:t>
-      </w:r>
-      <w:r>
-        <w:t>: Describe how the player moves and interacts with the world.</w:t>
-      </w:r>
-    </w:p>
-    <w:p>
-      <w:pPr>
-        <w:numPr>
-          <w:ilvl w:val="0"/>
-          <w:numId w:val="7"/>
-        </w:numPr>
-      </w:pPr>
-      <w:r>
-        <w:rPr>
-          <w:b/>
-          <w:bCs/>
-        </w:rPr>
-        <w:t>Collision &amp; Navigation</w:t>
-      </w:r>
-      <w:r>
-        <w:t>: What measures will you take to ensure a clean gameplay experience? (e.g., no stuck points, proper collision detection, smooth navigation.)</w:t>
-      </w:r>
-    </w:p>
-    <w:p>
-      <w:pPr>
-        <w:rPr>
-          <w:b/>
-          <w:bCs/>
-        </w:rPr>
-      </w:pPr>
-      <w:r>
-        <w:rPr>
-          <w:b/>
-          <w:bCs/>
-        </w:rPr>
-        <w:t>Submission Guidelines:</w:t>
-      </w:r>
-    </w:p>
-    <w:p>
-      <w:pPr>
-        <w:numPr>
-          <w:ilvl w:val="0"/>
-          <w:numId w:val="8"/>
-        </w:numPr>
-      </w:pPr>
-      <w:r>
-        <w:rPr>
-          <w:b/>
-          <w:bCs/>
-        </w:rPr>
-        <w:t>Format</w:t>
-      </w:r>
-      <w:r>
-        <w:t>: Submit your GDD as a Word document</w:t>
-      </w:r>
-    </w:p>
-    <w:p>
-      <w:pPr>
-        <w:numPr>
-          <w:ilvl w:val="0"/>
-          <w:numId w:val="8"/>
-        </w:numPr>
-      </w:pPr>
-      <w:r>
-        <w:rPr>
-          <w:b/>
-          <w:bCs/>
-        </w:rPr>
-        <w:lastRenderedPageBreak/>
-        <w:t>Length</w:t>
-      </w:r>
-      <w:r>
-        <w:t>: 2-4 pages (bullet points and concise descriptions encouraged</w:t>
-      </w:r>
-      <w:r>
-        <w:t>, but you must include ALL relevant details</w:t>
-      </w:r>
-      <w:r>
-        <w:t>).</w:t>
-      </w:r>
-    </w:p>
     <w:p/>
     <w:sectPr>
       <w:pgSz w:w="12240" w:h="15840"/>
@@ -1615,7 +1968,7 @@
   <w:abstractNum w:abstractNumId="3" w15:restartNumberingAfterBreak="0">
     <w:nsid w:val="4E573051"/>
     <w:multiLevelType w:val="hybridMultilevel"/>
-    <w:tmpl w:val="936620E0"/>
+    <w:tmpl w:val="34F89F46"/>
     <w:lvl w:ilvl="0" w:tplc="04090001">
       <w:start w:val="1"/>
       <w:numFmt w:val="bullet"/>

</xml_diff>